<commit_message>
actualizacion manual uso de github
</commit_message>
<xml_diff>
--- a/Manual Subir tareas al repositorio/Manual Subir Tares a GitHub.docx
+++ b/Manual Subir tareas al repositorio/Manual Subir Tares a GitHub.docx
@@ -821,23 +821,868 @@
     </w:p>
     <w:p>
       <w:pPr>
-        <w:ind w:firstLine="708"/>
-        <w:rPr>
-          <w:b/>
-          <w:lang w:eastAsia="es-419"/>
-        </w:rPr>
-      </w:pPr>
-    </w:p>
-    <w:p>
-      <w:pPr>
-        <w:ind w:firstLine="708"/>
-        <w:rPr>
-          <w:b/>
-          <w:lang w:eastAsia="es-419"/>
-        </w:rPr>
-      </w:pPr>
+        <w:pStyle w:val="ListParagraph"/>
+        <w:numPr>
+          <w:ilvl w:val="0"/>
+          <w:numId w:val="2"/>
+        </w:numPr>
+        <w:rPr>
+          <w:lang w:eastAsia="es-419"/>
+        </w:rPr>
+      </w:pPr>
+      <w:r>
+        <w:rPr>
+          <w:lang w:eastAsia="es-419"/>
+        </w:rPr>
+        <w:t xml:space="preserve">Cuando </w:t>
+      </w:r>
+      <w:r>
+        <w:rPr>
+          <w:lang w:eastAsia="es-419"/>
+        </w:rPr>
+        <w:t xml:space="preserve">creamos una nueva carpeta o un nuevo archivo para subir los cambios al repositorio de </w:t>
+      </w:r>
+      <w:proofErr w:type="spellStart"/>
+      <w:r>
+        <w:rPr>
+          <w:lang w:eastAsia="es-419"/>
+        </w:rPr>
+        <w:t>github</w:t>
+      </w:r>
+      <w:proofErr w:type="spellEnd"/>
+      <w:r>
+        <w:rPr>
+          <w:lang w:eastAsia="es-419"/>
+        </w:rPr>
+        <w:t xml:space="preserve"> desde la consola de Windows escribir los siguientes comandos:</w:t>
+      </w:r>
+    </w:p>
+    <w:p>
+      <w:pPr>
+        <w:ind w:left="1416"/>
+        <w:rPr>
+          <w:lang w:eastAsia="es-419"/>
+        </w:rPr>
+      </w:pPr>
+      <w:proofErr w:type="spellStart"/>
+      <w:r>
+        <w:rPr>
+          <w:b/>
+          <w:lang w:eastAsia="es-419"/>
+        </w:rPr>
+        <w:t>git</w:t>
+      </w:r>
+      <w:proofErr w:type="spellEnd"/>
+      <w:r>
+        <w:rPr>
+          <w:b/>
+          <w:lang w:eastAsia="es-419"/>
+        </w:rPr>
+        <w:t xml:space="preserve"> </w:t>
+      </w:r>
+      <w:proofErr w:type="gramStart"/>
+      <w:r>
+        <w:rPr>
+          <w:b/>
+          <w:lang w:eastAsia="es-419"/>
+        </w:rPr>
+        <w:t>status</w:t>
+      </w:r>
+      <w:proofErr w:type="gramEnd"/>
+      <w:r>
+        <w:rPr>
+          <w:b/>
+          <w:lang w:eastAsia="es-419"/>
+        </w:rPr>
+        <w:t xml:space="preserve"> </w:t>
+      </w:r>
+      <w:r>
+        <w:rPr>
+          <w:lang w:eastAsia="es-419"/>
+        </w:rPr>
+        <w:t>para comprobar que tenemos cambios listos para subir al repositorio</w:t>
+      </w:r>
+    </w:p>
+    <w:p>
+      <w:pPr>
+        <w:ind w:left="1416"/>
+        <w:rPr>
+          <w:lang w:eastAsia="es-419"/>
+        </w:rPr>
+      </w:pPr>
+      <w:r>
+        <w:rPr>
+          <w:lang w:eastAsia="es-419"/>
+        </w:rPr>
+        <w:t>los cambios salen de color rojo</w:t>
+      </w:r>
+      <w:r>
+        <w:rPr>
+          <w:lang w:eastAsia="es-419"/>
+        </w:rPr>
+        <w:t>:</w:t>
+      </w:r>
+    </w:p>
+    <w:p>
+      <w:pPr>
+        <w:ind w:left="1416"/>
+        <w:rPr>
+          <w:lang w:eastAsia="es-419"/>
+        </w:rPr>
+      </w:pPr>
+      <w:r>
+        <w:rPr>
+          <w:noProof/>
+        </w:rPr>
+        <w:drawing>
+          <wp:inline distT="0" distB="0" distL="0" distR="0" wp14:anchorId="60F27486" wp14:editId="7DDF5D69">
+            <wp:extent cx="3442855" cy="1960418"/>
+            <wp:effectExtent l="0" t="0" r="5715" b="1905"/>
+            <wp:docPr id="6" name="Picture 6"/>
+            <wp:cNvGraphicFramePr>
+              <a:graphicFrameLocks xmlns:a="http://schemas.openxmlformats.org/drawingml/2006/main" noChangeAspect="1"/>
+            </wp:cNvGraphicFramePr>
+            <a:graphic xmlns:a="http://schemas.openxmlformats.org/drawingml/2006/main">
+              <a:graphicData uri="http://schemas.openxmlformats.org/drawingml/2006/picture">
+                <pic:pic xmlns:pic="http://schemas.openxmlformats.org/drawingml/2006/picture">
+                  <pic:nvPicPr>
+                    <pic:cNvPr id="1" name=""/>
+                    <pic:cNvPicPr/>
+                  </pic:nvPicPr>
+                  <pic:blipFill rotWithShape="1">
+                    <a:blip r:embed="rId13"/>
+                    <a:srcRect l="23310" t="33981" r="18749" b="7366"/>
+                    <a:stretch/>
+                  </pic:blipFill>
+                  <pic:spPr bwMode="auto">
+                    <a:xfrm>
+                      <a:off x="0" y="0"/>
+                      <a:ext cx="3443755" cy="1960931"/>
+                    </a:xfrm>
+                    <a:prstGeom prst="rect">
+                      <a:avLst/>
+                    </a:prstGeom>
+                    <a:ln>
+                      <a:noFill/>
+                    </a:ln>
+                    <a:extLst>
+                      <a:ext uri="{53640926-AAD7-44D8-BBD7-CCE9431645EC}">
+                        <a14:shadowObscured xmlns:a14="http://schemas.microsoft.com/office/drawing/2010/main"/>
+                      </a:ext>
+                    </a:extLst>
+                  </pic:spPr>
+                </pic:pic>
+              </a:graphicData>
+            </a:graphic>
+          </wp:inline>
+        </w:drawing>
+      </w:r>
       <w:bookmarkStart w:id="0" w:name="_GoBack"/>
       <w:bookmarkEnd w:id="0"/>
+    </w:p>
+    <w:p>
+      <w:pPr>
+        <w:ind w:left="1416"/>
+        <w:rPr>
+          <w:lang w:eastAsia="es-419"/>
+        </w:rPr>
+      </w:pPr>
+    </w:p>
+    <w:p>
+      <w:pPr>
+        <w:pStyle w:val="ListParagraph"/>
+        <w:ind w:left="1428"/>
+        <w:rPr>
+          <w:b/>
+          <w:lang w:eastAsia="es-419"/>
+        </w:rPr>
+      </w:pPr>
+      <w:r>
+        <w:rPr>
+          <w:b/>
+          <w:lang w:eastAsia="es-419"/>
+        </w:rPr>
+        <w:t>“</w:t>
+      </w:r>
+      <w:proofErr w:type="spellStart"/>
+      <w:r>
+        <w:rPr>
+          <w:b/>
+          <w:lang w:eastAsia="es-419"/>
+        </w:rPr>
+        <w:t>git</w:t>
+      </w:r>
+      <w:proofErr w:type="spellEnd"/>
+      <w:r>
+        <w:rPr>
+          <w:b/>
+          <w:lang w:eastAsia="es-419"/>
+        </w:rPr>
+        <w:t xml:space="preserve"> </w:t>
+      </w:r>
+      <w:proofErr w:type="spellStart"/>
+      <w:proofErr w:type="gramStart"/>
+      <w:r>
+        <w:rPr>
+          <w:b/>
+          <w:lang w:eastAsia="es-419"/>
+        </w:rPr>
+        <w:t>add</w:t>
+      </w:r>
+      <w:proofErr w:type="spellEnd"/>
+      <w:r>
+        <w:rPr>
+          <w:b/>
+          <w:lang w:eastAsia="es-419"/>
+        </w:rPr>
+        <w:t xml:space="preserve"> .</w:t>
+      </w:r>
+      <w:proofErr w:type="gramEnd"/>
+      <w:r>
+        <w:rPr>
+          <w:b/>
+          <w:lang w:eastAsia="es-419"/>
+        </w:rPr>
+        <w:t xml:space="preserve">  ” </w:t>
+      </w:r>
+      <w:r>
+        <w:rPr>
+          <w:lang w:eastAsia="es-419"/>
+        </w:rPr>
+        <w:t xml:space="preserve">sin las comillas para agregar los archivos y </w:t>
+      </w:r>
+      <w:proofErr w:type="spellStart"/>
+      <w:r>
+        <w:rPr>
+          <w:lang w:eastAsia="es-419"/>
+        </w:rPr>
+        <w:t>git</w:t>
+      </w:r>
+      <w:proofErr w:type="spellEnd"/>
+      <w:r>
+        <w:rPr>
+          <w:lang w:eastAsia="es-419"/>
+        </w:rPr>
+        <w:t xml:space="preserve"> los detecte</w:t>
+      </w:r>
+      <w:r>
+        <w:rPr>
+          <w:lang w:eastAsia="es-419"/>
+        </w:rPr>
+        <w:t>.</w:t>
+      </w:r>
+      <w:r>
+        <w:rPr>
+          <w:lang w:eastAsia="es-419"/>
+        </w:rPr>
+        <w:t xml:space="preserve"> </w:t>
+      </w:r>
+    </w:p>
+    <w:p>
+      <w:pPr>
+        <w:pStyle w:val="ListParagraph"/>
+        <w:ind w:left="1428"/>
+        <w:rPr>
+          <w:b/>
+          <w:lang w:eastAsia="es-419"/>
+        </w:rPr>
+      </w:pPr>
+      <w:r>
+        <w:rPr>
+          <w:lang w:eastAsia="es-419"/>
+        </w:rPr>
+        <w:t xml:space="preserve">Luego </w:t>
+      </w:r>
+      <w:r>
+        <w:rPr>
+          <w:lang w:eastAsia="es-419"/>
+        </w:rPr>
+        <w:t>comprobamos con</w:t>
+      </w:r>
+      <w:r>
+        <w:rPr>
+          <w:b/>
+          <w:lang w:eastAsia="es-419"/>
+        </w:rPr>
+        <w:t xml:space="preserve"> </w:t>
+      </w:r>
+      <w:proofErr w:type="spellStart"/>
+      <w:r>
+        <w:rPr>
+          <w:b/>
+          <w:lang w:eastAsia="es-419"/>
+        </w:rPr>
+        <w:t>git</w:t>
+      </w:r>
+      <w:proofErr w:type="spellEnd"/>
+      <w:r>
+        <w:rPr>
+          <w:b/>
+          <w:lang w:eastAsia="es-419"/>
+        </w:rPr>
+        <w:t xml:space="preserve"> </w:t>
+      </w:r>
+      <w:proofErr w:type="gramStart"/>
+      <w:r>
+        <w:rPr>
+          <w:b/>
+          <w:lang w:eastAsia="es-419"/>
+        </w:rPr>
+        <w:t>status</w:t>
+      </w:r>
+      <w:proofErr w:type="gramEnd"/>
+      <w:r>
+        <w:rPr>
+          <w:b/>
+          <w:lang w:eastAsia="es-419"/>
+        </w:rPr>
+        <w:t xml:space="preserve"> </w:t>
+      </w:r>
+      <w:r>
+        <w:rPr>
+          <w:lang w:eastAsia="es-419"/>
+        </w:rPr>
+        <w:t xml:space="preserve">que los cambios se agregaron al HEAD y están listos para subir </w:t>
+      </w:r>
+      <w:r>
+        <w:rPr>
+          <w:lang w:eastAsia="es-419"/>
+        </w:rPr>
+        <w:t xml:space="preserve">al repositorio: </w:t>
+      </w:r>
+      <w:r>
+        <w:rPr>
+          <w:b/>
+          <w:lang w:eastAsia="es-419"/>
+        </w:rPr>
+        <w:t>los cambios tienen que salir de color verde</w:t>
+      </w:r>
+      <w:r>
+        <w:rPr>
+          <w:b/>
+          <w:lang w:eastAsia="es-419"/>
+        </w:rPr>
+        <w:t>.</w:t>
+      </w:r>
+    </w:p>
+    <w:p>
+      <w:pPr>
+        <w:pStyle w:val="ListParagraph"/>
+        <w:ind w:left="1428"/>
+        <w:rPr>
+          <w:b/>
+          <w:lang w:eastAsia="es-419"/>
+        </w:rPr>
+      </w:pPr>
+    </w:p>
+    <w:p>
+      <w:pPr>
+        <w:pStyle w:val="ListParagraph"/>
+        <w:ind w:left="1428"/>
+        <w:rPr>
+          <w:lang w:eastAsia="es-419"/>
+        </w:rPr>
+      </w:pPr>
+      <w:r>
+        <w:rPr>
+          <w:lang w:eastAsia="es-419"/>
+        </w:rPr>
+        <w:t>Luego le asignamos un nombre a nuestros cambios con el comando</w:t>
+      </w:r>
+      <w:r>
+        <w:rPr>
+          <w:lang w:eastAsia="es-419"/>
+        </w:rPr>
+        <w:t>:</w:t>
+      </w:r>
+    </w:p>
+    <w:p>
+      <w:pPr>
+        <w:pStyle w:val="ListParagraph"/>
+        <w:ind w:left="1428"/>
+        <w:rPr>
+          <w:b/>
+          <w:lang w:eastAsia="es-419"/>
+        </w:rPr>
+      </w:pPr>
+      <w:proofErr w:type="spellStart"/>
+      <w:r>
+        <w:rPr>
+          <w:b/>
+          <w:lang w:eastAsia="es-419"/>
+        </w:rPr>
+        <w:t>git</w:t>
+      </w:r>
+      <w:proofErr w:type="spellEnd"/>
+      <w:r>
+        <w:rPr>
+          <w:b/>
+          <w:lang w:eastAsia="es-419"/>
+        </w:rPr>
+        <w:t xml:space="preserve"> </w:t>
+      </w:r>
+      <w:proofErr w:type="spellStart"/>
+      <w:r>
+        <w:rPr>
+          <w:b/>
+          <w:lang w:eastAsia="es-419"/>
+        </w:rPr>
+        <w:t>commit</w:t>
+      </w:r>
+      <w:proofErr w:type="spellEnd"/>
+      <w:r>
+        <w:rPr>
+          <w:b/>
+          <w:lang w:eastAsia="es-419"/>
+        </w:rPr>
+        <w:t xml:space="preserve"> -am “nombre de la tarea que te encuentras realizando o el avance con las comillas” </w:t>
+      </w:r>
+    </w:p>
+    <w:p>
+      <w:pPr>
+        <w:pStyle w:val="ListParagraph"/>
+        <w:ind w:left="1428"/>
+        <w:rPr>
+          <w:b/>
+          <w:lang w:eastAsia="es-419"/>
+        </w:rPr>
+      </w:pPr>
+    </w:p>
+    <w:p>
+      <w:pPr>
+        <w:pStyle w:val="ListParagraph"/>
+        <w:ind w:left="1428"/>
+        <w:rPr>
+          <w:lang w:eastAsia="es-419"/>
+        </w:rPr>
+      </w:pPr>
+      <w:r>
+        <w:rPr>
+          <w:lang w:eastAsia="es-419"/>
+        </w:rPr>
+        <w:t>Luego escribimos</w:t>
+      </w:r>
+      <w:r>
+        <w:rPr>
+          <w:lang w:eastAsia="es-419"/>
+        </w:rPr>
+        <w:t xml:space="preserve"> el </w:t>
+      </w:r>
+      <w:r>
+        <w:rPr>
+          <w:lang w:eastAsia="es-419"/>
+        </w:rPr>
+        <w:t xml:space="preserve">comando </w:t>
+      </w:r>
+      <w:proofErr w:type="spellStart"/>
+      <w:r>
+        <w:rPr>
+          <w:b/>
+          <w:lang w:eastAsia="es-419"/>
+        </w:rPr>
+        <w:t>git</w:t>
+      </w:r>
+      <w:proofErr w:type="spellEnd"/>
+      <w:r>
+        <w:rPr>
+          <w:b/>
+          <w:lang w:eastAsia="es-419"/>
+        </w:rPr>
+        <w:t xml:space="preserve"> </w:t>
+      </w:r>
+      <w:proofErr w:type="spellStart"/>
+      <w:r>
+        <w:rPr>
+          <w:b/>
+          <w:lang w:eastAsia="es-419"/>
+        </w:rPr>
+        <w:t>push</w:t>
+      </w:r>
+      <w:proofErr w:type="spellEnd"/>
+      <w:r>
+        <w:rPr>
+          <w:b/>
+          <w:lang w:eastAsia="es-419"/>
+        </w:rPr>
+        <w:t xml:space="preserve"> </w:t>
+      </w:r>
+      <w:r>
+        <w:rPr>
+          <w:lang w:eastAsia="es-419"/>
+        </w:rPr>
+        <w:t>p</w:t>
+      </w:r>
+      <w:r>
+        <w:rPr>
+          <w:lang w:eastAsia="es-419"/>
+        </w:rPr>
+        <w:t>ara subir los cambios al repositorio</w:t>
+      </w:r>
+      <w:r>
+        <w:rPr>
+          <w:lang w:eastAsia="es-419"/>
+        </w:rPr>
+        <w:t>.</w:t>
+      </w:r>
+    </w:p>
+    <w:p>
+      <w:pPr>
+        <w:pStyle w:val="ListParagraph"/>
+        <w:numPr>
+          <w:ilvl w:val="0"/>
+          <w:numId w:val="2"/>
+        </w:numPr>
+        <w:rPr>
+          <w:lang w:eastAsia="es-419"/>
+        </w:rPr>
+      </w:pPr>
+      <w:r>
+        <w:rPr>
+          <w:lang w:eastAsia="es-419"/>
+        </w:rPr>
+        <w:t xml:space="preserve">Si no </w:t>
+      </w:r>
+      <w:r>
+        <w:rPr>
+          <w:lang w:eastAsia="es-419"/>
+        </w:rPr>
+        <w:t xml:space="preserve">tenemos nuestras credenciales de </w:t>
+      </w:r>
+      <w:proofErr w:type="spellStart"/>
+      <w:r>
+        <w:rPr>
+          <w:lang w:eastAsia="es-419"/>
+        </w:rPr>
+        <w:t>github</w:t>
+      </w:r>
+      <w:proofErr w:type="spellEnd"/>
+      <w:r>
+        <w:rPr>
+          <w:lang w:eastAsia="es-419"/>
+        </w:rPr>
+        <w:t xml:space="preserve"> guardadas en nuestro computador nos pedirá que ingresemos nuestro usuario y contraseña de </w:t>
+      </w:r>
+      <w:proofErr w:type="spellStart"/>
+      <w:r>
+        <w:rPr>
+          <w:lang w:eastAsia="es-419"/>
+        </w:rPr>
+        <w:t>github</w:t>
+      </w:r>
+      <w:proofErr w:type="spellEnd"/>
+      <w:r>
+        <w:rPr>
+          <w:lang w:eastAsia="es-419"/>
+        </w:rPr>
+        <w:t>.</w:t>
+      </w:r>
+    </w:p>
+    <w:p>
+      <w:pPr>
+        <w:pStyle w:val="ListParagraph"/>
+        <w:ind w:left="1428"/>
+        <w:rPr>
+          <w:b/>
+          <w:lang w:eastAsia="es-419"/>
+        </w:rPr>
+      </w:pPr>
+    </w:p>
+    <w:p>
+      <w:pPr>
+        <w:pStyle w:val="ListParagraph"/>
+        <w:numPr>
+          <w:ilvl w:val="0"/>
+          <w:numId w:val="2"/>
+        </w:numPr>
+        <w:rPr>
+          <w:b/>
+          <w:lang w:eastAsia="es-419"/>
+        </w:rPr>
+      </w:pPr>
+      <w:r>
+        <w:rPr>
+          <w:lang w:eastAsia="es-419"/>
+        </w:rPr>
+        <w:t>S</w:t>
+      </w:r>
+      <w:r>
+        <w:rPr>
+          <w:lang w:eastAsia="es-419"/>
+        </w:rPr>
+        <w:t xml:space="preserve">i alguien más </w:t>
+      </w:r>
+      <w:proofErr w:type="spellStart"/>
+      <w:r>
+        <w:rPr>
+          <w:lang w:eastAsia="es-419"/>
+        </w:rPr>
+        <w:t>a</w:t>
+      </w:r>
+      <w:proofErr w:type="spellEnd"/>
+      <w:r>
+        <w:rPr>
+          <w:lang w:eastAsia="es-419"/>
+        </w:rPr>
+        <w:t xml:space="preserve"> realizado un cambio en la tarea que estamos realizando tenemos primero que obtener esos cambios con el comando</w:t>
+      </w:r>
+      <w:r>
+        <w:rPr>
+          <w:b/>
+          <w:lang w:eastAsia="es-419"/>
+        </w:rPr>
+        <w:t xml:space="preserve"> </w:t>
+      </w:r>
+      <w:proofErr w:type="spellStart"/>
+      <w:r>
+        <w:rPr>
+          <w:b/>
+          <w:lang w:eastAsia="es-419"/>
+        </w:rPr>
+        <w:t>git</w:t>
+      </w:r>
+      <w:proofErr w:type="spellEnd"/>
+      <w:r>
+        <w:rPr>
+          <w:b/>
+          <w:lang w:eastAsia="es-419"/>
+        </w:rPr>
+        <w:t xml:space="preserve"> </w:t>
+      </w:r>
+      <w:proofErr w:type="spellStart"/>
+      <w:r>
+        <w:rPr>
+          <w:b/>
+          <w:lang w:eastAsia="es-419"/>
+        </w:rPr>
+        <w:t>pull</w:t>
+      </w:r>
+      <w:proofErr w:type="spellEnd"/>
+      <w:r>
+        <w:rPr>
+          <w:b/>
+          <w:lang w:eastAsia="es-419"/>
+        </w:rPr>
+        <w:t xml:space="preserve"> </w:t>
+      </w:r>
+    </w:p>
+    <w:p>
+      <w:pPr>
+        <w:pStyle w:val="ListParagraph"/>
+        <w:ind w:left="1428"/>
+        <w:rPr>
+          <w:lang w:eastAsia="es-419"/>
+        </w:rPr>
+      </w:pPr>
+      <w:r>
+        <w:rPr>
+          <w:b/>
+          <w:lang w:eastAsia="es-419"/>
+        </w:rPr>
+        <w:t xml:space="preserve"> </w:t>
+      </w:r>
+      <w:r>
+        <w:rPr>
+          <w:lang w:eastAsia="es-419"/>
+        </w:rPr>
+        <w:t>y luego</w:t>
+      </w:r>
+      <w:r>
+        <w:rPr>
+          <w:lang w:eastAsia="es-419"/>
+        </w:rPr>
+        <w:t xml:space="preserve"> escribir el </w:t>
+      </w:r>
+      <w:r>
+        <w:rPr>
+          <w:lang w:eastAsia="es-419"/>
+        </w:rPr>
+        <w:t xml:space="preserve">comando </w:t>
+      </w:r>
+      <w:proofErr w:type="spellStart"/>
+      <w:r>
+        <w:rPr>
+          <w:b/>
+          <w:lang w:eastAsia="es-419"/>
+        </w:rPr>
+        <w:t>git</w:t>
+      </w:r>
+      <w:proofErr w:type="spellEnd"/>
+      <w:r>
+        <w:rPr>
+          <w:b/>
+          <w:lang w:eastAsia="es-419"/>
+        </w:rPr>
+        <w:t xml:space="preserve"> </w:t>
+      </w:r>
+      <w:proofErr w:type="spellStart"/>
+      <w:r>
+        <w:rPr>
+          <w:b/>
+          <w:lang w:eastAsia="es-419"/>
+        </w:rPr>
+        <w:t>push</w:t>
+      </w:r>
+      <w:proofErr w:type="spellEnd"/>
+      <w:r>
+        <w:rPr>
+          <w:lang w:eastAsia="es-419"/>
+        </w:rPr>
+        <w:t>.</w:t>
+      </w:r>
+    </w:p>
+    <w:p>
+      <w:pPr>
+        <w:pStyle w:val="ListParagraph"/>
+        <w:ind w:left="1428"/>
+        <w:rPr>
+          <w:lang w:eastAsia="es-419"/>
+        </w:rPr>
+      </w:pPr>
+    </w:p>
+    <w:p>
+      <w:pPr>
+        <w:pStyle w:val="ListParagraph"/>
+        <w:ind w:left="1428"/>
+        <w:rPr>
+          <w:b/>
+          <w:lang w:eastAsia="es-419"/>
+        </w:rPr>
+      </w:pPr>
+      <w:r>
+        <w:rPr>
+          <w:lang w:eastAsia="es-419"/>
+        </w:rPr>
+        <w:t xml:space="preserve">Si solo se necesita subir los cambios realizados escribir el comando </w:t>
+      </w:r>
+      <w:proofErr w:type="spellStart"/>
+      <w:r>
+        <w:rPr>
+          <w:b/>
+          <w:lang w:eastAsia="es-419"/>
+        </w:rPr>
+        <w:t>git</w:t>
+      </w:r>
+      <w:proofErr w:type="spellEnd"/>
+      <w:r>
+        <w:rPr>
+          <w:b/>
+          <w:lang w:eastAsia="es-419"/>
+        </w:rPr>
+        <w:t xml:space="preserve"> </w:t>
+      </w:r>
+      <w:proofErr w:type="spellStart"/>
+      <w:r>
+        <w:rPr>
+          <w:b/>
+          <w:lang w:eastAsia="es-419"/>
+        </w:rPr>
+        <w:t>commit</w:t>
+      </w:r>
+      <w:proofErr w:type="spellEnd"/>
+      <w:r>
+        <w:rPr>
+          <w:b/>
+          <w:lang w:eastAsia="es-419"/>
+        </w:rPr>
+        <w:t xml:space="preserve"> -</w:t>
+      </w:r>
+      <w:proofErr w:type="gramStart"/>
+      <w:r>
+        <w:rPr>
+          <w:b/>
+          <w:lang w:eastAsia="es-419"/>
+        </w:rPr>
+        <w:t>am ”nombre</w:t>
+      </w:r>
+      <w:proofErr w:type="gramEnd"/>
+      <w:r>
+        <w:rPr>
+          <w:b/>
+          <w:lang w:eastAsia="es-419"/>
+        </w:rPr>
+        <w:t xml:space="preserve"> de la tarea”</w:t>
+      </w:r>
+      <w:r>
+        <w:rPr>
+          <w:b/>
+          <w:lang w:eastAsia="es-419"/>
+        </w:rPr>
+        <w:t xml:space="preserve"> </w:t>
+      </w:r>
+      <w:r>
+        <w:rPr>
+          <w:lang w:eastAsia="es-419"/>
+        </w:rPr>
+        <w:t xml:space="preserve">Luego hacer </w:t>
+      </w:r>
+      <w:proofErr w:type="spellStart"/>
+      <w:r>
+        <w:rPr>
+          <w:b/>
+          <w:lang w:eastAsia="es-419"/>
+        </w:rPr>
+        <w:t>git</w:t>
+      </w:r>
+      <w:proofErr w:type="spellEnd"/>
+      <w:r>
+        <w:rPr>
+          <w:b/>
+          <w:lang w:eastAsia="es-419"/>
+        </w:rPr>
+        <w:t xml:space="preserve"> </w:t>
+      </w:r>
+      <w:proofErr w:type="spellStart"/>
+      <w:r>
+        <w:rPr>
+          <w:b/>
+          <w:lang w:eastAsia="es-419"/>
+        </w:rPr>
+        <w:t>push</w:t>
+      </w:r>
+      <w:proofErr w:type="spellEnd"/>
+      <w:r>
+        <w:rPr>
+          <w:lang w:eastAsia="es-419"/>
+        </w:rPr>
+        <w:t>.</w:t>
+      </w:r>
+    </w:p>
+    <w:p>
+      <w:pPr>
+        <w:pStyle w:val="ListParagraph"/>
+        <w:ind w:left="1428"/>
+        <w:rPr>
+          <w:b/>
+          <w:lang w:eastAsia="es-419"/>
+        </w:rPr>
+      </w:pPr>
+    </w:p>
+    <w:p>
+      <w:pPr>
+        <w:ind w:firstLine="708"/>
+        <w:rPr>
+          <w:b/>
+          <w:lang w:eastAsia="es-419"/>
+        </w:rPr>
+      </w:pPr>
+    </w:p>
+    <w:p>
+      <w:pPr>
+        <w:ind w:firstLine="708"/>
+        <w:rPr>
+          <w:b/>
+          <w:lang w:eastAsia="es-419"/>
+        </w:rPr>
+      </w:pPr>
+    </w:p>
+    <w:p>
+      <w:pPr>
+        <w:ind w:firstLine="708"/>
+        <w:rPr>
+          <w:b/>
+          <w:lang w:eastAsia="es-419"/>
+        </w:rPr>
+      </w:pPr>
     </w:p>
     <w:p>
       <w:pPr>
@@ -982,8 +1827,124 @@
       </w:rPr>
     </w:lvl>
   </w:abstractNum>
+  <w:abstractNum w:abstractNumId="1" w15:restartNumberingAfterBreak="0">
+    <w:nsid w:val="5EB7673F"/>
+    <w:multiLevelType w:val="hybridMultilevel"/>
+    <w:tmpl w:val="0BF62986"/>
+    <w:lvl w:ilvl="0" w:tplc="580A0001">
+      <w:start w:val="1"/>
+      <w:numFmt w:val="bullet"/>
+      <w:lvlText w:val=""/>
+      <w:lvlJc w:val="left"/>
+      <w:pPr>
+        <w:ind w:left="1428" w:hanging="360"/>
+      </w:pPr>
+      <w:rPr>
+        <w:rFonts w:ascii="Symbol" w:hAnsi="Symbol" w:hint="default"/>
+      </w:rPr>
+    </w:lvl>
+    <w:lvl w:ilvl="1" w:tplc="580A0003" w:tentative="1">
+      <w:start w:val="1"/>
+      <w:numFmt w:val="bullet"/>
+      <w:lvlText w:val="o"/>
+      <w:lvlJc w:val="left"/>
+      <w:pPr>
+        <w:ind w:left="2148" w:hanging="360"/>
+      </w:pPr>
+      <w:rPr>
+        <w:rFonts w:ascii="Courier New" w:hAnsi="Courier New" w:cs="Courier New" w:hint="default"/>
+      </w:rPr>
+    </w:lvl>
+    <w:lvl w:ilvl="2" w:tplc="580A0005" w:tentative="1">
+      <w:start w:val="1"/>
+      <w:numFmt w:val="bullet"/>
+      <w:lvlText w:val=""/>
+      <w:lvlJc w:val="left"/>
+      <w:pPr>
+        <w:ind w:left="2868" w:hanging="360"/>
+      </w:pPr>
+      <w:rPr>
+        <w:rFonts w:ascii="Wingdings" w:hAnsi="Wingdings" w:hint="default"/>
+      </w:rPr>
+    </w:lvl>
+    <w:lvl w:ilvl="3" w:tplc="580A0001" w:tentative="1">
+      <w:start w:val="1"/>
+      <w:numFmt w:val="bullet"/>
+      <w:lvlText w:val=""/>
+      <w:lvlJc w:val="left"/>
+      <w:pPr>
+        <w:ind w:left="3588" w:hanging="360"/>
+      </w:pPr>
+      <w:rPr>
+        <w:rFonts w:ascii="Symbol" w:hAnsi="Symbol" w:hint="default"/>
+      </w:rPr>
+    </w:lvl>
+    <w:lvl w:ilvl="4" w:tplc="580A0003" w:tentative="1">
+      <w:start w:val="1"/>
+      <w:numFmt w:val="bullet"/>
+      <w:lvlText w:val="o"/>
+      <w:lvlJc w:val="left"/>
+      <w:pPr>
+        <w:ind w:left="4308" w:hanging="360"/>
+      </w:pPr>
+      <w:rPr>
+        <w:rFonts w:ascii="Courier New" w:hAnsi="Courier New" w:cs="Courier New" w:hint="default"/>
+      </w:rPr>
+    </w:lvl>
+    <w:lvl w:ilvl="5" w:tplc="580A0005" w:tentative="1">
+      <w:start w:val="1"/>
+      <w:numFmt w:val="bullet"/>
+      <w:lvlText w:val=""/>
+      <w:lvlJc w:val="left"/>
+      <w:pPr>
+        <w:ind w:left="5028" w:hanging="360"/>
+      </w:pPr>
+      <w:rPr>
+        <w:rFonts w:ascii="Wingdings" w:hAnsi="Wingdings" w:hint="default"/>
+      </w:rPr>
+    </w:lvl>
+    <w:lvl w:ilvl="6" w:tplc="580A0001" w:tentative="1">
+      <w:start w:val="1"/>
+      <w:numFmt w:val="bullet"/>
+      <w:lvlText w:val=""/>
+      <w:lvlJc w:val="left"/>
+      <w:pPr>
+        <w:ind w:left="5748" w:hanging="360"/>
+      </w:pPr>
+      <w:rPr>
+        <w:rFonts w:ascii="Symbol" w:hAnsi="Symbol" w:hint="default"/>
+      </w:rPr>
+    </w:lvl>
+    <w:lvl w:ilvl="7" w:tplc="580A0003" w:tentative="1">
+      <w:start w:val="1"/>
+      <w:numFmt w:val="bullet"/>
+      <w:lvlText w:val="o"/>
+      <w:lvlJc w:val="left"/>
+      <w:pPr>
+        <w:ind w:left="6468" w:hanging="360"/>
+      </w:pPr>
+      <w:rPr>
+        <w:rFonts w:ascii="Courier New" w:hAnsi="Courier New" w:cs="Courier New" w:hint="default"/>
+      </w:rPr>
+    </w:lvl>
+    <w:lvl w:ilvl="8" w:tplc="580A0005" w:tentative="1">
+      <w:start w:val="1"/>
+      <w:numFmt w:val="bullet"/>
+      <w:lvlText w:val=""/>
+      <w:lvlJc w:val="left"/>
+      <w:pPr>
+        <w:ind w:left="7188" w:hanging="360"/>
+      </w:pPr>
+      <w:rPr>
+        <w:rFonts w:ascii="Wingdings" w:hAnsi="Wingdings" w:hint="default"/>
+      </w:rPr>
+    </w:lvl>
+  </w:abstractNum>
   <w:num w:numId="1">
     <w:abstractNumId w:val="0"/>
+  </w:num>
+  <w:num w:numId="2">
+    <w:abstractNumId w:val="1"/>
   </w:num>
 </w:numbering>
 </file>
@@ -1495,6 +2456,104 @@
       <w:lang w:eastAsia="es-419"/>
     </w:rPr>
   </w:style>
+  <w:style w:type="character" w:styleId="CommentReference">
+    <w:name w:val="annotation reference"/>
+    <w:basedOn w:val="DefaultParagraphFont"/>
+    <w:uiPriority w:val="99"/>
+    <w:semiHidden/>
+    <w:unhideWhenUsed/>
+    <w:rsid w:val="00DC58D7"/>
+    <w:rPr>
+      <w:sz w:val="16"/>
+      <w:szCs w:val="16"/>
+    </w:rPr>
+  </w:style>
+  <w:style w:type="paragraph" w:styleId="CommentText">
+    <w:name w:val="annotation text"/>
+    <w:basedOn w:val="Normal"/>
+    <w:link w:val="CommentTextChar"/>
+    <w:uiPriority w:val="99"/>
+    <w:semiHidden/>
+    <w:unhideWhenUsed/>
+    <w:rsid w:val="00DC58D7"/>
+    <w:pPr>
+      <w:spacing w:line="240" w:lineRule="auto"/>
+    </w:pPr>
+    <w:rPr>
+      <w:sz w:val="20"/>
+      <w:szCs w:val="20"/>
+    </w:rPr>
+  </w:style>
+  <w:style w:type="character" w:customStyle="1" w:styleId="CommentTextChar">
+    <w:name w:val="Comment Text Char"/>
+    <w:basedOn w:val="DefaultParagraphFont"/>
+    <w:link w:val="CommentText"/>
+    <w:uiPriority w:val="99"/>
+    <w:semiHidden/>
+    <w:rsid w:val="00DC58D7"/>
+    <w:rPr>
+      <w:sz w:val="20"/>
+      <w:szCs w:val="20"/>
+    </w:rPr>
+  </w:style>
+  <w:style w:type="paragraph" w:styleId="CommentSubject">
+    <w:name w:val="annotation subject"/>
+    <w:basedOn w:val="CommentText"/>
+    <w:next w:val="CommentText"/>
+    <w:link w:val="CommentSubjectChar"/>
+    <w:uiPriority w:val="99"/>
+    <w:semiHidden/>
+    <w:unhideWhenUsed/>
+    <w:rsid w:val="00DC58D7"/>
+    <w:rPr>
+      <w:b/>
+      <w:bCs/>
+    </w:rPr>
+  </w:style>
+  <w:style w:type="character" w:customStyle="1" w:styleId="CommentSubjectChar">
+    <w:name w:val="Comment Subject Char"/>
+    <w:basedOn w:val="CommentTextChar"/>
+    <w:link w:val="CommentSubject"/>
+    <w:uiPriority w:val="99"/>
+    <w:semiHidden/>
+    <w:rsid w:val="00DC58D7"/>
+    <w:rPr>
+      <w:b/>
+      <w:bCs/>
+      <w:sz w:val="20"/>
+      <w:szCs w:val="20"/>
+    </w:rPr>
+  </w:style>
+  <w:style w:type="paragraph" w:styleId="BalloonText">
+    <w:name w:val="Balloon Text"/>
+    <w:basedOn w:val="Normal"/>
+    <w:link w:val="BalloonTextChar"/>
+    <w:uiPriority w:val="99"/>
+    <w:semiHidden/>
+    <w:unhideWhenUsed/>
+    <w:rsid w:val="00DC58D7"/>
+    <w:pPr>
+      <w:spacing w:after="0" w:line="240" w:lineRule="auto"/>
+    </w:pPr>
+    <w:rPr>
+      <w:rFonts w:ascii="Segoe UI" w:hAnsi="Segoe UI" w:cs="Segoe UI"/>
+      <w:sz w:val="18"/>
+      <w:szCs w:val="18"/>
+    </w:rPr>
+  </w:style>
+  <w:style w:type="character" w:customStyle="1" w:styleId="BalloonTextChar">
+    <w:name w:val="Balloon Text Char"/>
+    <w:basedOn w:val="DefaultParagraphFont"/>
+    <w:link w:val="BalloonText"/>
+    <w:uiPriority w:val="99"/>
+    <w:semiHidden/>
+    <w:rsid w:val="00DC58D7"/>
+    <w:rPr>
+      <w:rFonts w:ascii="Segoe UI" w:hAnsi="Segoe UI" w:cs="Segoe UI"/>
+      <w:sz w:val="18"/>
+      <w:szCs w:val="18"/>
+    </w:rPr>
+  </w:style>
 </w:styles>
 </file>
 

</xml_diff>